<commit_message>
week 1 slides & homework
</commit_message>
<xml_diff>
--- a/01-design-inspiration/homework.docx
+++ b/01-design-inspiration/homework.docx
@@ -93,7 +93,6 @@
         <w:jc w:val="both"/>
         <w:rPr>
           <w:rFonts w:ascii="David" w:hAnsi="David"/>
-          <w:rtl/>
         </w:rPr>
       </w:pPr>
       <w:r>
@@ -172,39 +171,44 @@
         <w:pStyle w:val="Textbody"/>
         <w:jc w:val="both"/>
         <w:rPr>
+          <w:rFonts w:ascii="David" w:hAnsi="David"/>
+          <w:rtl/>
+        </w:rPr>
+      </w:pPr>
+      <w:r>
+        <w:rPr>
           <w:rFonts w:ascii="David" w:hAnsi="David" w:hint="cs"/>
           <w:rtl/>
         </w:rPr>
-      </w:pPr>
+        <w:t>סטודנטים שאין להם</w:t>
+      </w:r>
       <w:r>
         <w:rPr>
           <w:rFonts w:ascii="David" w:hAnsi="David" w:hint="cs"/>
           <w:rtl/>
         </w:rPr>
-        <w:t xml:space="preserve">יש לבצע את שתי השאלות על משחק מחשב כלשהו לשחקן יחיד. </w:t>
+        <w:t xml:space="preserve"> צוות</w:t>
       </w:r>
       <w:r>
         <w:rPr>
           <w:rFonts w:ascii="David" w:hAnsi="David" w:hint="cs"/>
           <w:rtl/>
         </w:rPr>
-        <w:t xml:space="preserve">ראו כאן </w:t>
-      </w:r>
-      <w:hyperlink r:id="rId7" w:history="1">
-        <w:r>
-          <w:rPr>
-            <w:rStyle w:val="Hyperlink"/>
-            <w:rFonts w:ascii="David" w:hAnsi="David"/>
-          </w:rPr>
-          <w:t>https://github.com/erelsgl-at-ariel/gamedev-5780/blob/master/free-games.md</w:t>
-        </w:r>
-      </w:hyperlink>
+        <w:t>, יכולים לבצע את המטלה עם חבר/ה או קרוב/</w:t>
+      </w:r>
       <w:r>
         <w:rPr>
           <w:rFonts w:ascii="David" w:hAnsi="David" w:hint="cs"/>
           <w:rtl/>
         </w:rPr>
-        <w:t xml:space="preserve">  רעיונות למקומות שבהם אפשר למצוא משחקים בחינם.</w:t>
+        <w:t>ה</w:t>
+      </w:r>
+      <w:r>
+        <w:rPr>
+          <w:rFonts w:ascii="David" w:hAnsi="David" w:hint="cs"/>
+          <w:rtl/>
+        </w:rPr>
+        <w:t>.</w:t>
       </w:r>
     </w:p>
     <w:p>
@@ -216,45 +220,92 @@
           <w:rtl/>
         </w:rPr>
       </w:pPr>
+      <w:r>
+        <w:rPr>
+          <w:rFonts w:ascii="David" w:hAnsi="David" w:hint="cs"/>
+          <w:rtl/>
+        </w:rPr>
+        <w:t xml:space="preserve">יש לבצע את שתי השאלות על משחק מחשב כלשהו לשחקן יחיד. </w:t>
+      </w:r>
+      <w:r>
+        <w:rPr>
+          <w:rFonts w:ascii="David" w:hAnsi="David" w:hint="cs"/>
+          <w:rtl/>
+        </w:rPr>
+        <w:t xml:space="preserve">באתר </w:t>
+      </w:r>
+      <w:r>
+        <w:rPr>
+          <w:rFonts w:ascii="David" w:hAnsi="David" w:hint="cs"/>
+          <w:rtl/>
+        </w:rPr>
+        <w:t>ה</w:t>
+      </w:r>
+      <w:bookmarkStart w:id="0" w:name="_GoBack"/>
+      <w:bookmarkEnd w:id="0"/>
+      <w:r>
+        <w:rPr>
+          <w:rFonts w:ascii="David" w:hAnsi="David" w:hint="cs"/>
+          <w:rtl/>
+        </w:rPr>
+        <w:t xml:space="preserve">קורס יש רשימה של </w:t>
+      </w:r>
+      <w:r>
+        <w:rPr>
+          <w:rFonts w:ascii="David" w:hAnsi="David" w:hint="cs"/>
+          <w:rtl/>
+        </w:rPr>
+        <w:t>מקומות שבהם אפשר למצוא משחקים בחינם.</w:t>
+      </w:r>
     </w:p>
     <w:p>
       <w:pPr>
-        <w:pStyle w:val="Heading2"/>
-        <w:rPr>
-          <w:rFonts w:ascii="David" w:hAnsi="David"/>
-          <w:rtl/>
-        </w:rPr>
-      </w:pPr>
-      <w:r>
-        <w:rPr>
-          <w:rFonts w:ascii="David" w:hAnsi="David"/>
-          <w:rtl/>
-        </w:rPr>
-        <w:t>שאלה 1:</w:t>
-      </w:r>
-      <w:r>
-        <w:rPr>
-          <w:rFonts w:ascii="David" w:hAnsi="David"/>
-        </w:rPr>
-        <w:t xml:space="preserve"> </w:t>
-      </w:r>
-      <w:r>
-        <w:rPr>
-          <w:rFonts w:ascii="David" w:hAnsi="David"/>
-          <w:rtl/>
-        </w:rPr>
-        <w:t xml:space="preserve"> </w:t>
-      </w:r>
-      <w:r>
-        <w:rPr>
-          <w:rFonts w:ascii="David" w:hAnsi="David"/>
-          <w:rtl/>
-        </w:rPr>
-        <w:t>בדיקת-משחק אישית</w:t>
-      </w:r>
+        <w:pStyle w:val="Textbody"/>
+        <w:jc w:val="both"/>
+        <w:rPr>
+          <w:rFonts w:ascii="David" w:hAnsi="David"/>
+          <w:rtl/>
+        </w:rPr>
+      </w:pPr>
     </w:p>
     <w:p>
       <w:pPr>
+        <w:pStyle w:val="Heading2"/>
+        <w:rPr>
+          <w:rFonts w:ascii="David" w:hAnsi="David"/>
+          <w:rtl/>
+        </w:rPr>
+      </w:pPr>
+      <w:r>
+        <w:rPr>
+          <w:rFonts w:ascii="David" w:hAnsi="David"/>
+          <w:rtl/>
+        </w:rPr>
+        <w:t>שאלה 1:</w:t>
+      </w:r>
+      <w:r>
+        <w:rPr>
+          <w:rFonts w:ascii="David" w:hAnsi="David"/>
+        </w:rPr>
+        <w:t xml:space="preserve"> </w:t>
+      </w:r>
+      <w:r>
+        <w:rPr>
+          <w:rFonts w:ascii="David" w:hAnsi="David"/>
+          <w:rtl/>
+        </w:rPr>
+        <w:t xml:space="preserve"> </w:t>
+      </w:r>
+      <w:r>
+        <w:rPr>
+          <w:rFonts w:ascii="David" w:hAnsi="David"/>
+          <w:rtl/>
+        </w:rPr>
+        <w:t>בדיקת-משחק אישית</w:t>
+      </w:r>
+    </w:p>
+    <w:p>
+      <w:pPr>
         <w:pStyle w:val="Textbody"/>
         <w:jc w:val="both"/>
         <w:rPr>
@@ -373,6 +424,10 @@
     <w:p>
       <w:pPr>
         <w:pStyle w:val="Textbody"/>
+        <w:numPr>
+          <w:ilvl w:val="0"/>
+          <w:numId w:val="7"/>
+        </w:numPr>
         <w:jc w:val="both"/>
         <w:rPr>
           <w:rFonts w:ascii="David" w:hAnsi="David"/>
@@ -390,6 +445,10 @@
     <w:p>
       <w:pPr>
         <w:pStyle w:val="Textbody"/>
+        <w:numPr>
+          <w:ilvl w:val="0"/>
+          <w:numId w:val="7"/>
+        </w:numPr>
         <w:jc w:val="both"/>
         <w:rPr>
           <w:rFonts w:ascii="David" w:hAnsi="David"/>
@@ -413,6 +472,10 @@
     <w:p>
       <w:pPr>
         <w:pStyle w:val="Textbody"/>
+        <w:numPr>
+          <w:ilvl w:val="0"/>
+          <w:numId w:val="7"/>
+        </w:numPr>
         <w:jc w:val="both"/>
         <w:rPr>
           <w:rFonts w:ascii="David" w:hAnsi="David"/>
@@ -437,6 +500,10 @@
     <w:p>
       <w:pPr>
         <w:pStyle w:val="Textbody"/>
+        <w:numPr>
+          <w:ilvl w:val="0"/>
+          <w:numId w:val="7"/>
+        </w:numPr>
         <w:jc w:val="both"/>
         <w:rPr>
           <w:rFonts w:ascii="David" w:hAnsi="David"/>
@@ -601,10 +668,13 @@
     <w:p>
       <w:pPr>
         <w:pStyle w:val="Textbody"/>
+        <w:numPr>
+          <w:ilvl w:val="0"/>
+          <w:numId w:val="8"/>
+        </w:numPr>
         <w:jc w:val="both"/>
         <w:rPr>
           <w:rFonts w:ascii="David" w:hAnsi="David"/>
-          <w:rtl/>
         </w:rPr>
       </w:pPr>
       <w:r>
@@ -653,10 +723,13 @@
     <w:p>
       <w:pPr>
         <w:pStyle w:val="Textbody"/>
+        <w:numPr>
+          <w:ilvl w:val="0"/>
+          <w:numId w:val="8"/>
+        </w:numPr>
         <w:jc w:val="both"/>
         <w:rPr>
           <w:rFonts w:ascii="David" w:hAnsi="David"/>
-          <w:rtl/>
         </w:rPr>
       </w:pPr>
       <w:r>
@@ -717,12 +790,10 @@
           <w:rtl/>
         </w:rPr>
       </w:pPr>
-      <w:bookmarkStart w:id="0" w:name="_GoBack"/>
-      <w:bookmarkEnd w:id="0"/>
     </w:p>
     <w:sectPr>
-      <w:headerReference w:type="default" r:id="rId8"/>
-      <w:footerReference w:type="default" r:id="rId9"/>
+      <w:headerReference w:type="default" r:id="rId7"/>
+      <w:footerReference w:type="default" r:id="rId8"/>
       <w:pgSz w:w="11906" w:h="16838"/>
       <w:pgMar w:top="1134" w:right="1134" w:bottom="1134" w:left="1134" w:header="720" w:footer="720" w:gutter="0"/>
       <w:cols w:space="720"/>
@@ -933,6 +1004,119 @@
     </w:lvl>
   </w:abstractNum>
   <w:abstractNum w:abstractNumId="1" w15:restartNumberingAfterBreak="0">
+    <w:nsid w:val="16AC04A9"/>
+    <w:multiLevelType w:val="hybridMultilevel"/>
+    <w:tmpl w:val="E7EA85C2"/>
+    <w:lvl w:ilvl="0" w:tplc="20000001">
+      <w:start w:val="1"/>
+      <w:numFmt w:val="bullet"/>
+      <w:lvlText w:val=""/>
+      <w:lvlJc w:val="left"/>
+      <w:pPr>
+        <w:ind w:left="720" w:hanging="360"/>
+      </w:pPr>
+      <w:rPr>
+        <w:rFonts w:ascii="Symbol" w:hAnsi="Symbol" w:hint="default"/>
+      </w:rPr>
+    </w:lvl>
+    <w:lvl w:ilvl="1" w:tplc="20000003" w:tentative="1">
+      <w:start w:val="1"/>
+      <w:numFmt w:val="bullet"/>
+      <w:lvlText w:val="o"/>
+      <w:lvlJc w:val="left"/>
+      <w:pPr>
+        <w:ind w:left="1440" w:hanging="360"/>
+      </w:pPr>
+      <w:rPr>
+        <w:rFonts w:ascii="Courier New" w:hAnsi="Courier New" w:cs="Courier New" w:hint="default"/>
+      </w:rPr>
+    </w:lvl>
+    <w:lvl w:ilvl="2" w:tplc="20000005" w:tentative="1">
+      <w:start w:val="1"/>
+      <w:numFmt w:val="bullet"/>
+      <w:lvlText w:val=""/>
+      <w:lvlJc w:val="left"/>
+      <w:pPr>
+        <w:ind w:left="2160" w:hanging="360"/>
+      </w:pPr>
+      <w:rPr>
+        <w:rFonts w:ascii="Wingdings" w:hAnsi="Wingdings" w:hint="default"/>
+      </w:rPr>
+    </w:lvl>
+    <w:lvl w:ilvl="3" w:tplc="20000001" w:tentative="1">
+      <w:start w:val="1"/>
+      <w:numFmt w:val="bullet"/>
+      <w:lvlText w:val=""/>
+      <w:lvlJc w:val="left"/>
+      <w:pPr>
+        <w:ind w:left="2880" w:hanging="360"/>
+      </w:pPr>
+      <w:rPr>
+        <w:rFonts w:ascii="Symbol" w:hAnsi="Symbol" w:hint="default"/>
+      </w:rPr>
+    </w:lvl>
+    <w:lvl w:ilvl="4" w:tplc="20000003" w:tentative="1">
+      <w:start w:val="1"/>
+      <w:numFmt w:val="bullet"/>
+      <w:lvlText w:val="o"/>
+      <w:lvlJc w:val="left"/>
+      <w:pPr>
+        <w:ind w:left="3600" w:hanging="360"/>
+      </w:pPr>
+      <w:rPr>
+        <w:rFonts w:ascii="Courier New" w:hAnsi="Courier New" w:cs="Courier New" w:hint="default"/>
+      </w:rPr>
+    </w:lvl>
+    <w:lvl w:ilvl="5" w:tplc="20000005" w:tentative="1">
+      <w:start w:val="1"/>
+      <w:numFmt w:val="bullet"/>
+      <w:lvlText w:val=""/>
+      <w:lvlJc w:val="left"/>
+      <w:pPr>
+        <w:ind w:left="4320" w:hanging="360"/>
+      </w:pPr>
+      <w:rPr>
+        <w:rFonts w:ascii="Wingdings" w:hAnsi="Wingdings" w:hint="default"/>
+      </w:rPr>
+    </w:lvl>
+    <w:lvl w:ilvl="6" w:tplc="20000001" w:tentative="1">
+      <w:start w:val="1"/>
+      <w:numFmt w:val="bullet"/>
+      <w:lvlText w:val=""/>
+      <w:lvlJc w:val="left"/>
+      <w:pPr>
+        <w:ind w:left="5040" w:hanging="360"/>
+      </w:pPr>
+      <w:rPr>
+        <w:rFonts w:ascii="Symbol" w:hAnsi="Symbol" w:hint="default"/>
+      </w:rPr>
+    </w:lvl>
+    <w:lvl w:ilvl="7" w:tplc="20000003" w:tentative="1">
+      <w:start w:val="1"/>
+      <w:numFmt w:val="bullet"/>
+      <w:lvlText w:val="o"/>
+      <w:lvlJc w:val="left"/>
+      <w:pPr>
+        <w:ind w:left="5760" w:hanging="360"/>
+      </w:pPr>
+      <w:rPr>
+        <w:rFonts w:ascii="Courier New" w:hAnsi="Courier New" w:cs="Courier New" w:hint="default"/>
+      </w:rPr>
+    </w:lvl>
+    <w:lvl w:ilvl="8" w:tplc="20000005" w:tentative="1">
+      <w:start w:val="1"/>
+      <w:numFmt w:val="bullet"/>
+      <w:lvlText w:val=""/>
+      <w:lvlJc w:val="left"/>
+      <w:pPr>
+        <w:ind w:left="6480" w:hanging="360"/>
+      </w:pPr>
+      <w:rPr>
+        <w:rFonts w:ascii="Wingdings" w:hAnsi="Wingdings" w:hint="default"/>
+      </w:rPr>
+    </w:lvl>
+  </w:abstractNum>
+  <w:abstractNum w:abstractNumId="2" w15:restartNumberingAfterBreak="0">
     <w:nsid w:val="19EA58E3"/>
     <w:multiLevelType w:val="hybridMultilevel"/>
     <w:tmpl w:val="0E46FFB4"/>
@@ -1018,7 +1202,7 @@
       </w:pPr>
     </w:lvl>
   </w:abstractNum>
-  <w:abstractNum w:abstractNumId="2" w15:restartNumberingAfterBreak="0">
+  <w:abstractNum w:abstractNumId="3" w15:restartNumberingAfterBreak="0">
     <w:nsid w:val="31A41079"/>
     <w:multiLevelType w:val="multilevel"/>
     <w:tmpl w:val="5EE4B8FA"/>
@@ -1122,7 +1306,120 @@
       </w:rPr>
     </w:lvl>
   </w:abstractNum>
-  <w:abstractNum w:abstractNumId="3" w15:restartNumberingAfterBreak="0">
+  <w:abstractNum w:abstractNumId="4" w15:restartNumberingAfterBreak="0">
+    <w:nsid w:val="4B973534"/>
+    <w:multiLevelType w:val="hybridMultilevel"/>
+    <w:tmpl w:val="4EACA3D8"/>
+    <w:lvl w:ilvl="0" w:tplc="20000001">
+      <w:start w:val="1"/>
+      <w:numFmt w:val="bullet"/>
+      <w:lvlText w:val=""/>
+      <w:lvlJc w:val="left"/>
+      <w:pPr>
+        <w:ind w:left="720" w:hanging="360"/>
+      </w:pPr>
+      <w:rPr>
+        <w:rFonts w:ascii="Symbol" w:hAnsi="Symbol" w:hint="default"/>
+      </w:rPr>
+    </w:lvl>
+    <w:lvl w:ilvl="1" w:tplc="20000003" w:tentative="1">
+      <w:start w:val="1"/>
+      <w:numFmt w:val="bullet"/>
+      <w:lvlText w:val="o"/>
+      <w:lvlJc w:val="left"/>
+      <w:pPr>
+        <w:ind w:left="1440" w:hanging="360"/>
+      </w:pPr>
+      <w:rPr>
+        <w:rFonts w:ascii="Courier New" w:hAnsi="Courier New" w:cs="Courier New" w:hint="default"/>
+      </w:rPr>
+    </w:lvl>
+    <w:lvl w:ilvl="2" w:tplc="20000005" w:tentative="1">
+      <w:start w:val="1"/>
+      <w:numFmt w:val="bullet"/>
+      <w:lvlText w:val=""/>
+      <w:lvlJc w:val="left"/>
+      <w:pPr>
+        <w:ind w:left="2160" w:hanging="360"/>
+      </w:pPr>
+      <w:rPr>
+        <w:rFonts w:ascii="Wingdings" w:hAnsi="Wingdings" w:hint="default"/>
+      </w:rPr>
+    </w:lvl>
+    <w:lvl w:ilvl="3" w:tplc="20000001" w:tentative="1">
+      <w:start w:val="1"/>
+      <w:numFmt w:val="bullet"/>
+      <w:lvlText w:val=""/>
+      <w:lvlJc w:val="left"/>
+      <w:pPr>
+        <w:ind w:left="2880" w:hanging="360"/>
+      </w:pPr>
+      <w:rPr>
+        <w:rFonts w:ascii="Symbol" w:hAnsi="Symbol" w:hint="default"/>
+      </w:rPr>
+    </w:lvl>
+    <w:lvl w:ilvl="4" w:tplc="20000003" w:tentative="1">
+      <w:start w:val="1"/>
+      <w:numFmt w:val="bullet"/>
+      <w:lvlText w:val="o"/>
+      <w:lvlJc w:val="left"/>
+      <w:pPr>
+        <w:ind w:left="3600" w:hanging="360"/>
+      </w:pPr>
+      <w:rPr>
+        <w:rFonts w:ascii="Courier New" w:hAnsi="Courier New" w:cs="Courier New" w:hint="default"/>
+      </w:rPr>
+    </w:lvl>
+    <w:lvl w:ilvl="5" w:tplc="20000005" w:tentative="1">
+      <w:start w:val="1"/>
+      <w:numFmt w:val="bullet"/>
+      <w:lvlText w:val=""/>
+      <w:lvlJc w:val="left"/>
+      <w:pPr>
+        <w:ind w:left="4320" w:hanging="360"/>
+      </w:pPr>
+      <w:rPr>
+        <w:rFonts w:ascii="Wingdings" w:hAnsi="Wingdings" w:hint="default"/>
+      </w:rPr>
+    </w:lvl>
+    <w:lvl w:ilvl="6" w:tplc="20000001" w:tentative="1">
+      <w:start w:val="1"/>
+      <w:numFmt w:val="bullet"/>
+      <w:lvlText w:val=""/>
+      <w:lvlJc w:val="left"/>
+      <w:pPr>
+        <w:ind w:left="5040" w:hanging="360"/>
+      </w:pPr>
+      <w:rPr>
+        <w:rFonts w:ascii="Symbol" w:hAnsi="Symbol" w:hint="default"/>
+      </w:rPr>
+    </w:lvl>
+    <w:lvl w:ilvl="7" w:tplc="20000003" w:tentative="1">
+      <w:start w:val="1"/>
+      <w:numFmt w:val="bullet"/>
+      <w:lvlText w:val="o"/>
+      <w:lvlJc w:val="left"/>
+      <w:pPr>
+        <w:ind w:left="5760" w:hanging="360"/>
+      </w:pPr>
+      <w:rPr>
+        <w:rFonts w:ascii="Courier New" w:hAnsi="Courier New" w:cs="Courier New" w:hint="default"/>
+      </w:rPr>
+    </w:lvl>
+    <w:lvl w:ilvl="8" w:tplc="20000005" w:tentative="1">
+      <w:start w:val="1"/>
+      <w:numFmt w:val="bullet"/>
+      <w:lvlText w:val=""/>
+      <w:lvlJc w:val="left"/>
+      <w:pPr>
+        <w:ind w:left="6480" w:hanging="360"/>
+      </w:pPr>
+      <w:rPr>
+        <w:rFonts w:ascii="Wingdings" w:hAnsi="Wingdings" w:hint="default"/>
+      </w:rPr>
+    </w:lvl>
+  </w:abstractNum>
+  <w:abstractNum w:abstractNumId="5" w15:restartNumberingAfterBreak="0">
     <w:nsid w:val="65181947"/>
     <w:multiLevelType w:val="hybridMultilevel"/>
     <w:tmpl w:val="34C4ADBA"/>
@@ -1234,7 +1531,7 @@
       </w:rPr>
     </w:lvl>
   </w:abstractNum>
-  <w:abstractNum w:abstractNumId="4" w15:restartNumberingAfterBreak="0">
+  <w:abstractNum w:abstractNumId="6" w15:restartNumberingAfterBreak="0">
     <w:nsid w:val="70605CCA"/>
     <w:multiLevelType w:val="hybridMultilevel"/>
     <w:tmpl w:val="0E46FFB4"/>
@@ -1320,7 +1617,7 @@
       </w:pPr>
     </w:lvl>
   </w:abstractNum>
-  <w:abstractNum w:abstractNumId="5" w15:restartNumberingAfterBreak="0">
+  <w:abstractNum w:abstractNumId="7" w15:restartNumberingAfterBreak="0">
     <w:nsid w:val="713E16AB"/>
     <w:multiLevelType w:val="hybridMultilevel"/>
     <w:tmpl w:val="AAA4CB8E"/>
@@ -1433,22 +1730,28 @@
     </w:lvl>
   </w:abstractNum>
   <w:num w:numId="1">
-    <w:abstractNumId w:val="2"/>
+    <w:abstractNumId w:val="3"/>
   </w:num>
   <w:num w:numId="2">
     <w:abstractNumId w:val="0"/>
   </w:num>
   <w:num w:numId="3">
+    <w:abstractNumId w:val="6"/>
+  </w:num>
+  <w:num w:numId="4">
+    <w:abstractNumId w:val="2"/>
+  </w:num>
+  <w:num w:numId="5">
+    <w:abstractNumId w:val="5"/>
+  </w:num>
+  <w:num w:numId="6">
+    <w:abstractNumId w:val="7"/>
+  </w:num>
+  <w:num w:numId="7">
     <w:abstractNumId w:val="4"/>
   </w:num>
-  <w:num w:numId="4">
+  <w:num w:numId="8">
     <w:abstractNumId w:val="1"/>
-  </w:num>
-  <w:num w:numId="5">
-    <w:abstractNumId w:val="3"/>
-  </w:num>
-  <w:num w:numId="6">
-    <w:abstractNumId w:val="5"/>
   </w:num>
 </w:numbering>
 </file>

</xml_diff>